<commit_message>
Parser upgrade. Bug fixes.
</commit_message>
<xml_diff>
--- a/WordMathTranspiler.DocumentParser/Resources/A.docx
+++ b/WordMathTranspiler.DocumentParser/Resources/A.docx
@@ -4,12 +4,27 @@
   <w:body>
     <w:p>
       <w:pPr>
+        <w:jc w:val="center"/>
         <w:rPr>
           <w:rFonts w:eastAsiaTheme="minorEastAsia"/>
           <w:b/>
           <w:bCs/>
         </w:rPr>
       </w:pPr>
+      <m:oMath>
+        <m:r>
+          <w:rPr>
+            <w:rFonts w:ascii="Cambria Math" w:hAnsi="Cambria Math"/>
+          </w:rPr>
+          <m:t>A=1+3</m:t>
+        </m:r>
+      </m:oMath>
+      <w:r>
+        <w:rPr>
+          <w:rFonts w:eastAsiaTheme="minorEastAsia"/>
+        </w:rPr>
+        <w:t xml:space="preserve">  –  </w:t>
+      </w:r>
       <w:proofErr w:type="spellStart"/>
       <w:r>
         <w:rPr>
@@ -26,69 +41,217 @@
           <w:b/>
           <w:bCs/>
         </w:rPr>
-        <w:t>:</w:t>
+        <w:t>.</w:t>
       </w:r>
     </w:p>
     <w:p>
       <w:pPr>
-        <w:rPr>
-          <w:rFonts w:eastAsiaTheme="minorEastAsia"/>
+        <w:jc w:val="center"/>
+        <w:rPr>
+          <w:rFonts w:eastAsiaTheme="minorEastAsia"/>
+        </w:rPr>
+      </w:pPr>
+      <m:oMath>
+        <m:r>
+          <w:rPr>
+            <w:rFonts w:ascii="Cambria Math" w:eastAsiaTheme="minorEastAsia" w:hAnsi="Cambria Math"/>
+          </w:rPr>
+          <m:t>A=5*3+1</m:t>
+        </m:r>
+      </m:oMath>
+      <w:r>
+        <w:rPr>
+          <w:rFonts w:eastAsiaTheme="minorEastAsia"/>
+        </w:rPr>
+        <w:t xml:space="preserve"> </w:t>
+      </w:r>
+      <w:r>
+        <w:rPr>
+          <w:rFonts w:eastAsiaTheme="minorEastAsia"/>
+        </w:rPr>
+        <w:t xml:space="preserve">–  </w:t>
+      </w:r>
+      <w:proofErr w:type="spellStart"/>
+      <w:r>
+        <w:rPr>
+          <w:rFonts w:eastAsiaTheme="minorEastAsia"/>
+          <w:b/>
+          <w:bCs/>
+        </w:rPr>
+        <w:t>Working</w:t>
+      </w:r>
+      <w:proofErr w:type="spellEnd"/>
+      <w:r>
+        <w:rPr>
+          <w:rFonts w:eastAsiaTheme="minorEastAsia"/>
+          <w:b/>
+          <w:bCs/>
+        </w:rPr>
+        <w:t>.</w:t>
+      </w:r>
+    </w:p>
+    <w:p>
+      <w:pPr>
+        <w:jc w:val="center"/>
+        <w:rPr>
+          <w:rFonts w:eastAsiaTheme="minorEastAsia"/>
+        </w:rPr>
+      </w:pPr>
+      <m:oMath>
+        <m:r>
+          <w:rPr>
+            <w:rFonts w:ascii="Cambria Math" w:eastAsiaTheme="minorEastAsia" w:hAnsi="Cambria Math"/>
+          </w:rPr>
+          <m:t>A=(5+1)*3</m:t>
+        </m:r>
+      </m:oMath>
+      <w:r>
+        <w:rPr>
+          <w:rFonts w:eastAsiaTheme="minorEastAsia"/>
+        </w:rPr>
+        <w:t xml:space="preserve"> </w:t>
+      </w:r>
+      <w:r>
+        <w:rPr>
+          <w:rFonts w:eastAsiaTheme="minorEastAsia"/>
+        </w:rPr>
+        <w:t xml:space="preserve">–  </w:t>
+      </w:r>
+      <w:proofErr w:type="spellStart"/>
+      <w:r>
+        <w:rPr>
+          <w:rFonts w:eastAsiaTheme="minorEastAsia"/>
+          <w:b/>
+          <w:bCs/>
+        </w:rPr>
+        <w:t>Working</w:t>
+      </w:r>
+      <w:proofErr w:type="spellEnd"/>
+      <w:r>
+        <w:rPr>
+          <w:rFonts w:eastAsiaTheme="minorEastAsia"/>
+          <w:b/>
+          <w:bCs/>
+        </w:rPr>
+        <w:t>.</w:t>
+      </w:r>
+    </w:p>
+    <w:p>
+      <w:pPr>
+        <w:jc w:val="center"/>
+        <w:rPr>
+          <w:rFonts w:eastAsiaTheme="minorEastAsia"/>
+          <w:lang w:val="en-US"/>
         </w:rPr>
       </w:pPr>
       <m:oMathPara>
         <m:oMath>
           <m:r>
             <w:rPr>
-              <w:rFonts w:ascii="Cambria Math" w:hAnsi="Cambria Math"/>
+              <w:rFonts w:ascii="Cambria Math" w:eastAsiaTheme="minorEastAsia" w:hAnsi="Cambria Math"/>
             </w:rPr>
-            <m:t>A=1+3</m:t>
+            <m:t>A=</m:t>
           </m:r>
+          <m:func>
+            <m:funcPr>
+              <m:ctrlPr>
+                <w:rPr>
+                  <w:rFonts w:ascii="Cambria Math" w:eastAsiaTheme="minorEastAsia" w:hAnsi="Cambria Math"/>
+                  <w:i/>
+                </w:rPr>
+              </m:ctrlPr>
+            </m:funcPr>
+            <m:fName>
+              <m:r>
+                <m:rPr>
+                  <m:sty m:val="p"/>
+                </m:rPr>
+                <w:rPr>
+                  <w:rFonts w:ascii="Cambria Math" w:eastAsiaTheme="minorEastAsia" w:hAnsi="Cambria Math"/>
+                </w:rPr>
+                <m:t>sin</m:t>
+              </m:r>
+              <w:bookmarkStart w:id="0" w:name="_GoBack"/>
+              <w:bookmarkEnd w:id="0"/>
+            </m:fName>
+            <m:e>
+              <m:r>
+                <w:rPr>
+                  <w:rFonts w:ascii="Cambria Math" w:eastAsiaTheme="minorEastAsia" w:hAnsi="Cambria Math"/>
+                </w:rPr>
+                <m:t>1+3</m:t>
+              </m:r>
+            </m:e>
+          </m:func>
         </m:oMath>
       </m:oMathPara>
     </w:p>
     <w:p>
       <w:pPr>
-        <w:rPr>
-          <w:rFonts w:eastAsiaTheme="minorEastAsia"/>
+        <w:jc w:val="center"/>
+        <w:rPr>
+          <w:rFonts w:eastAsiaTheme="minorEastAsia"/>
+          <w:b/>
+          <w:bCs/>
         </w:rPr>
       </w:pPr>
-      <m:oMathPara>
-        <m:oMath>
-          <m:r>
-            <w:rPr>
-              <w:rFonts w:ascii="Cambria Math" w:hAnsi="Cambria Math"/>
-            </w:rPr>
-            <m:t>A=π</m:t>
-          </m:r>
-          <m:sSup>
-            <m:sSupPr>
-              <m:ctrlPr>
-                <w:rPr>
-                  <w:rFonts w:ascii="Cambria Math" w:hAnsi="Cambria Math"/>
-                </w:rPr>
-              </m:ctrlPr>
-            </m:sSupPr>
-            <m:e>
-              <m:r>
-                <w:rPr>
-                  <w:rFonts w:ascii="Cambria Math" w:hAnsi="Cambria Math"/>
-                </w:rPr>
-                <m:t>r</m:t>
-              </m:r>
-            </m:e>
-            <m:sup>
-              <m:r>
-                <w:rPr>
-                  <w:rFonts w:ascii="Cambria Math" w:hAnsi="Cambria Math"/>
-                </w:rPr>
-                <m:t>2</m:t>
-              </m:r>
-            </m:sup>
-          </m:sSup>
-        </m:oMath>
-      </m:oMathPara>
-      <w:bookmarkStart w:id="0" w:name="_GoBack"/>
-      <w:bookmarkEnd w:id="0"/>
+      <m:oMath>
+        <m:r>
+          <w:rPr>
+            <w:rFonts w:ascii="Cambria Math" w:hAnsi="Cambria Math"/>
+          </w:rPr>
+          <m:t>A=π</m:t>
+        </m:r>
+        <m:sSup>
+          <m:sSupPr>
+            <m:ctrlPr>
+              <w:rPr>
+                <w:rFonts w:ascii="Cambria Math" w:hAnsi="Cambria Math"/>
+              </w:rPr>
+            </m:ctrlPr>
+          </m:sSupPr>
+          <m:e>
+            <m:r>
+              <w:rPr>
+                <w:rFonts w:ascii="Cambria Math" w:hAnsi="Cambria Math"/>
+              </w:rPr>
+              <m:t>r</m:t>
+            </m:r>
+          </m:e>
+          <m:sup>
+            <m:r>
+              <w:rPr>
+                <w:rFonts w:ascii="Cambria Math" w:hAnsi="Cambria Math"/>
+              </w:rPr>
+              <m:t>2</m:t>
+            </m:r>
+          </m:sup>
+        </m:sSup>
+      </m:oMath>
+      <w:r>
+        <w:rPr>
+          <w:rFonts w:eastAsiaTheme="minorEastAsia"/>
+        </w:rPr>
+        <w:t xml:space="preserve"> –  </w:t>
+      </w:r>
+      <w:proofErr w:type="spellStart"/>
+      <w:r>
+        <w:rPr>
+          <w:rFonts w:eastAsiaTheme="minorEastAsia"/>
+          <w:b/>
+          <w:bCs/>
+        </w:rPr>
+        <w:t>Working</w:t>
+      </w:r>
+      <w:proofErr w:type="spellEnd"/>
+      <w:r>
+        <w:rPr>
+          <w:rFonts w:eastAsiaTheme="minorEastAsia"/>
+          <w:b/>
+          <w:bCs/>
+        </w:rPr>
+        <w:t>.</w:t>
+      </w:r>
     </w:p>
     <w:p>
       <w:pPr>
@@ -300,535 +463,6 @@
               </m:r>
             </m:e>
           </m:func>
-        </m:oMath>
-      </m:oMathPara>
-    </w:p>
-    <w:p>
-      <w:pPr>
-        <w:rPr>
-          <w:rFonts w:eastAsiaTheme="minorEastAsia"/>
-        </w:rPr>
-      </w:pPr>
-    </w:p>
-    <w:p>
-      <w:pPr>
-        <w:rPr>
-          <w:rFonts w:eastAsiaTheme="minorEastAsia"/>
-          <w:b/>
-          <w:bCs/>
-        </w:rPr>
-      </w:pPr>
-      <w:proofErr w:type="spellStart"/>
-      <w:r>
-        <w:rPr>
-          <w:rFonts w:eastAsiaTheme="minorEastAsia"/>
-          <w:b/>
-          <w:bCs/>
-        </w:rPr>
-        <w:t>Test</w:t>
-      </w:r>
-      <w:proofErr w:type="spellEnd"/>
-      <w:r>
-        <w:rPr>
-          <w:rFonts w:eastAsiaTheme="minorEastAsia"/>
-          <w:b/>
-          <w:bCs/>
-        </w:rPr>
-        <w:t xml:space="preserve"> </w:t>
-      </w:r>
-      <w:proofErr w:type="spellStart"/>
-      <w:r>
-        <w:rPr>
-          <w:rFonts w:eastAsiaTheme="minorEastAsia"/>
-          <w:b/>
-          <w:bCs/>
-        </w:rPr>
-        <w:t>cases</w:t>
-      </w:r>
-      <w:proofErr w:type="spellEnd"/>
-      <w:r>
-        <w:rPr>
-          <w:rFonts w:eastAsiaTheme="minorEastAsia"/>
-          <w:b/>
-          <w:bCs/>
-        </w:rPr>
-        <w:t>:</w:t>
-      </w:r>
-    </w:p>
-    <w:p>
-      <w:pPr>
-        <w:rPr>
-          <w:rFonts w:eastAsiaTheme="minorEastAsia"/>
-        </w:rPr>
-      </w:pPr>
-      <m:oMathPara>
-        <m:oMath>
-          <m:func>
-            <m:funcPr>
-              <m:ctrlPr>
-                <w:rPr>
-                  <w:rFonts w:ascii="Cambria Math" w:eastAsiaTheme="minorEastAsia" w:hAnsi="Cambria Math"/>
-                  <w:i/>
-                </w:rPr>
-              </m:ctrlPr>
-            </m:funcPr>
-            <m:fName>
-              <m:r>
-                <m:rPr>
-                  <m:sty m:val="p"/>
-                </m:rPr>
-                <w:rPr>
-                  <w:rFonts w:ascii="Cambria Math" w:hAnsi="Cambria Math"/>
-                </w:rPr>
-                <m:t>sinfasd</m:t>
-              </m:r>
-              <m:r>
-                <m:rPr>
-                  <m:sty m:val="p"/>
-                </m:rPr>
-                <w:rPr>
-                  <w:rFonts w:ascii="Cambria Math" w:hAnsi="Cambria Math"/>
-                </w:rPr>
-                <m:t>eee</m:t>
-              </m:r>
-              <m:r>
-                <m:rPr>
-                  <m:sty m:val="p"/>
-                </m:rPr>
-                <w:rPr>
-                  <w:rFonts w:ascii="Cambria Math" w:hAnsi="Cambria Math"/>
-                </w:rPr>
-                <m:t>ddd</m:t>
-              </m:r>
-              <m:r>
-                <m:rPr>
-                  <m:sty m:val="p"/>
-                </m:rPr>
-                <w:rPr>
-                  <w:rFonts w:ascii="Cambria Math" w:hAnsi="Cambria Math"/>
-                </w:rPr>
-                <m:t>www</m:t>
-              </m:r>
-              <m:bar>
-                <m:barPr>
-                  <m:pos m:val="top"/>
-                  <m:ctrlPr>
-                    <w:rPr>
-                      <w:rFonts w:ascii="Cambria Math" w:hAnsi="Cambria Math"/>
-                    </w:rPr>
-                  </m:ctrlPr>
-                </m:barPr>
-                <m:e>
-                  <m:r>
-                    <m:rPr>
-                      <m:sty m:val="p"/>
-                    </m:rPr>
-                    <w:rPr>
-                      <w:rFonts w:ascii="Cambria Math" w:hAnsi="Cambria Math"/>
-                    </w:rPr>
-                    <m:t>ggg</m:t>
-                  </m:r>
-                </m:e>
-              </m:bar>
-            </m:fName>
-            <m:e>
-              <m:r>
-                <w:rPr>
-                  <w:rFonts w:ascii="Cambria Math" w:eastAsiaTheme="minorEastAsia" w:hAnsi="Cambria Math"/>
-                </w:rPr>
-                <m:t>a</m:t>
-              </m:r>
-            </m:e>
-          </m:func>
-          <m:func>
-            <m:funcPr>
-              <m:ctrlPr>
-                <w:rPr>
-                  <w:rFonts w:ascii="Cambria Math" w:eastAsiaTheme="minorEastAsia" w:hAnsi="Cambria Math"/>
-                  <w:i/>
-                </w:rPr>
-              </m:ctrlPr>
-            </m:funcPr>
-            <m:fName>
-              <m:r>
-                <m:rPr>
-                  <m:sty m:val="p"/>
-                </m:rPr>
-                <w:rPr>
-                  <w:rFonts w:ascii="Cambria Math" w:eastAsiaTheme="minorEastAsia" w:hAnsi="Cambria Math"/>
-                </w:rPr>
-                <m:t>sin</m:t>
-              </m:r>
-            </m:fName>
-            <m:e>
-              <m:r>
-                <w:rPr>
-                  <w:rFonts w:ascii="Cambria Math" w:eastAsiaTheme="minorEastAsia" w:hAnsi="Cambria Math"/>
-                </w:rPr>
-                <m:t>f</m:t>
-              </m:r>
-            </m:e>
-          </m:func>
-          <m:r>
-            <w:rPr>
-              <w:rFonts w:ascii="Cambria Math" w:eastAsiaTheme="minorEastAsia" w:hAnsi="Cambria Math"/>
-            </w:rPr>
-            <m:t>cosasd</m:t>
-          </m:r>
-          <m:func>
-            <m:funcPr>
-              <m:ctrlPr>
-                <w:rPr>
-                  <w:rFonts w:ascii="Cambria Math" w:eastAsiaTheme="minorEastAsia" w:hAnsi="Cambria Math"/>
-                  <w:i/>
-                </w:rPr>
-              </m:ctrlPr>
-            </m:funcPr>
-            <m:fName>
-              <m:r>
-                <m:rPr>
-                  <m:sty m:val="p"/>
-                </m:rPr>
-                <w:rPr>
-                  <w:rFonts w:ascii="Cambria Math" w:eastAsiaTheme="minorEastAsia" w:hAnsi="Cambria Math"/>
-                </w:rPr>
-                <m:t>cosg</m:t>
-              </m:r>
-            </m:fName>
-            <m:e>
-              <m:r>
-                <w:rPr>
-                  <w:rFonts w:ascii="Cambria Math" w:eastAsiaTheme="minorEastAsia" w:hAnsi="Cambria Math"/>
-                </w:rPr>
-                <m:t>f</m:t>
-              </m:r>
-            </m:e>
-          </m:func>
-          <m:r>
-            <w:rPr>
-              <w:rFonts w:ascii="Cambria Math" w:eastAsiaTheme="minorEastAsia" w:hAnsi="Cambria Math"/>
-            </w:rPr>
-            <m:t xml:space="preserve"> fa.sd</m:t>
-          </m:r>
-          <m:r>
-            <w:rPr>
-              <w:rFonts w:ascii="Cambria Math" w:eastAsiaTheme="minorEastAsia" w:hAnsi="Cambria Math"/>
-            </w:rPr>
-            <m:t xml:space="preserve">  </m:t>
-          </m:r>
-          <m:bar>
-            <m:barPr>
-              <m:pos m:val="top"/>
-              <m:ctrlPr>
-                <w:rPr>
-                  <w:rFonts w:ascii="Cambria Math" w:eastAsiaTheme="minorEastAsia" w:hAnsi="Cambria Math"/>
-                  <w:i/>
-                </w:rPr>
-              </m:ctrlPr>
-            </m:barPr>
-            <m:e>
-              <m:r>
-                <w:rPr>
-                  <w:rFonts w:ascii="Cambria Math" w:eastAsiaTheme="minorEastAsia" w:hAnsi="Cambria Math"/>
-                </w:rPr>
-                <m:t>aaa</m:t>
-              </m:r>
-            </m:e>
-          </m:bar>
-          <m:bar>
-            <m:barPr>
-              <m:pos m:val="top"/>
-              <m:ctrlPr>
-                <w:rPr>
-                  <w:rFonts w:ascii="Cambria Math" w:eastAsiaTheme="minorEastAsia" w:hAnsi="Cambria Math"/>
-                  <w:i/>
-                </w:rPr>
-              </m:ctrlPr>
-            </m:barPr>
-            <m:e>
-              <m:r>
-                <w:rPr>
-                  <w:rFonts w:ascii="Cambria Math" w:eastAsiaTheme="minorEastAsia" w:hAnsi="Cambria Math"/>
-                </w:rPr>
-                <m:t>fff</m:t>
-              </m:r>
-            </m:e>
-          </m:bar>
-          <m:bar>
-            <m:barPr>
-              <m:pos m:val="top"/>
-              <m:ctrlPr>
-                <w:rPr>
-                  <w:rFonts w:ascii="Cambria Math" w:eastAsiaTheme="minorEastAsia" w:hAnsi="Cambria Math"/>
-                  <w:i/>
-                </w:rPr>
-              </m:ctrlPr>
-            </m:barPr>
-            <m:e>
-              <m:r>
-                <w:rPr>
-                  <w:rFonts w:ascii="Cambria Math" w:eastAsiaTheme="minorEastAsia" w:hAnsi="Cambria Math"/>
-                </w:rPr>
-                <m:t>ggg</m:t>
-              </m:r>
-            </m:e>
-          </m:bar>
-          <m:r>
-            <w:rPr>
-              <w:rFonts w:ascii="Cambria Math" w:eastAsiaTheme="minorEastAsia" w:hAnsi="Cambria Math"/>
-            </w:rPr>
-            <m:t xml:space="preserve"> lll</m:t>
-          </m:r>
-          <m:r>
-            <w:rPr>
-              <w:rFonts w:ascii="Cambria Math" w:eastAsiaTheme="minorEastAsia" w:hAnsi="Cambria Math"/>
-            </w:rPr>
-            <m:t xml:space="preserve"> 5</m:t>
-          </m:r>
-          <m:func>
-            <m:funcPr>
-              <m:ctrlPr>
-                <w:rPr>
-                  <w:rFonts w:ascii="Cambria Math" w:eastAsiaTheme="minorEastAsia" w:hAnsi="Cambria Math"/>
-                  <w:i/>
-                </w:rPr>
-              </m:ctrlPr>
-            </m:funcPr>
-            <m:fName>
-              <m:r>
-                <m:rPr>
-                  <m:sty m:val="p"/>
-                </m:rPr>
-                <w:rPr>
-                  <w:rFonts w:ascii="Cambria Math" w:eastAsiaTheme="minorEastAsia" w:hAnsi="Cambria Math"/>
-                </w:rPr>
-                <m:t>sin</m:t>
-              </m:r>
-            </m:fName>
-            <m:e>
-              <m:r>
-                <w:rPr>
-                  <w:rFonts w:ascii="Cambria Math" w:eastAsiaTheme="minorEastAsia" w:hAnsi="Cambria Math"/>
-                </w:rPr>
-                <m:t>3</m:t>
-              </m:r>
-            </m:e>
-          </m:func>
-        </m:oMath>
-      </m:oMathPara>
-    </w:p>
-    <w:p>
-      <w:pPr>
-        <w:rPr>
-          <w:rFonts w:eastAsiaTheme="minorEastAsia"/>
-        </w:rPr>
-      </w:pPr>
-      <m:oMathPara>
-        <m:oMath>
-          <m:sSup>
-            <m:sSupPr>
-              <m:ctrlPr>
-                <w:rPr>
-                  <w:rFonts w:ascii="Cambria Math" w:eastAsiaTheme="minorEastAsia" w:hAnsi="Cambria Math"/>
-                </w:rPr>
-              </m:ctrlPr>
-            </m:sSupPr>
-            <m:e>
-              <m:d>
-                <m:dPr>
-                  <m:ctrlPr>
-                    <w:rPr>
-                      <w:rFonts w:ascii="Cambria Math" w:eastAsiaTheme="minorEastAsia" w:hAnsi="Cambria Math"/>
-                    </w:rPr>
-                  </m:ctrlPr>
-                </m:dPr>
-                <m:e>
-                  <m:r>
-                    <w:rPr>
-                      <w:rFonts w:ascii="Cambria Math" w:eastAsiaTheme="minorEastAsia" w:hAnsi="Cambria Math"/>
-                    </w:rPr>
-                    <m:t>x+a</m:t>
-                  </m:r>
-                </m:e>
-              </m:d>
-            </m:e>
-            <m:sup>
-              <m:r>
-                <w:rPr>
-                  <w:rFonts w:ascii="Cambria Math" w:eastAsiaTheme="minorEastAsia" w:hAnsi="Cambria Math"/>
-                </w:rPr>
-                <m:t>n</m:t>
-              </m:r>
-            </m:sup>
-          </m:sSup>
-          <m:r>
-            <w:rPr>
-              <w:rFonts w:ascii="Cambria Math" w:eastAsia="Cambria Math" w:hAnsi="Cambria Math" w:cs="Cambria Math"/>
-            </w:rPr>
-            <m:t>=</m:t>
-          </m:r>
-          <m:nary>
-            <m:naryPr>
-              <m:chr m:val="∑"/>
-              <m:grow m:val="1"/>
-              <m:ctrlPr>
-                <w:rPr>
-                  <w:rFonts w:ascii="Cambria Math" w:eastAsiaTheme="minorEastAsia" w:hAnsi="Cambria Math"/>
-                </w:rPr>
-              </m:ctrlPr>
-            </m:naryPr>
-            <m:sub>
-              <m:r>
-                <w:rPr>
-                  <w:rFonts w:ascii="Cambria Math" w:eastAsia="Cambria Math" w:hAnsi="Cambria Math" w:cs="Cambria Math"/>
-                </w:rPr>
-                <m:t>k=0</m:t>
-              </m:r>
-            </m:sub>
-            <m:sup>
-              <m:r>
-                <w:rPr>
-                  <w:rFonts w:ascii="Cambria Math" w:eastAsia="Cambria Math" w:hAnsi="Cambria Math" w:cs="Cambria Math"/>
-                </w:rPr>
-                <m:t>n</m:t>
-              </m:r>
-            </m:sup>
-            <m:e>
-              <m:d>
-                <m:dPr>
-                  <m:ctrlPr>
-                    <w:rPr>
-                      <w:rFonts w:ascii="Cambria Math" w:eastAsiaTheme="minorEastAsia" w:hAnsi="Cambria Math"/>
-                    </w:rPr>
-                  </m:ctrlPr>
-                </m:dPr>
-                <m:e>
-                  <m:f>
-                    <m:fPr>
-                      <m:type m:val="noBar"/>
-                      <m:ctrlPr>
-                        <w:rPr>
-                          <w:rFonts w:ascii="Cambria Math" w:eastAsiaTheme="minorEastAsia" w:hAnsi="Cambria Math"/>
-                        </w:rPr>
-                      </m:ctrlPr>
-                    </m:fPr>
-                    <m:num>
-                      <m:r>
-                        <w:rPr>
-                          <w:rFonts w:ascii="Cambria Math" w:eastAsia="Cambria Math" w:hAnsi="Cambria Math" w:cs="Cambria Math"/>
-                        </w:rPr>
-                        <m:t>n</m:t>
-                      </m:r>
-                    </m:num>
-                    <m:den>
-                      <m:r>
-                        <w:rPr>
-                          <w:rFonts w:ascii="Cambria Math" w:eastAsia="Cambria Math" w:hAnsi="Cambria Math" w:cs="Cambria Math"/>
-                        </w:rPr>
-                        <m:t>k</m:t>
-                      </m:r>
-                    </m:den>
-                  </m:f>
-                </m:e>
-              </m:d>
-              <m:sSup>
-                <m:sSupPr>
-                  <m:ctrlPr>
-                    <w:rPr>
-                      <w:rFonts w:ascii="Cambria Math" w:eastAsiaTheme="minorEastAsia" w:hAnsi="Cambria Math"/>
-                    </w:rPr>
-                  </m:ctrlPr>
-                </m:sSupPr>
-                <m:e>
-                  <m:r>
-                    <w:rPr>
-                      <w:rFonts w:ascii="Cambria Math" w:eastAsia="Cambria Math" w:hAnsi="Cambria Math" w:cs="Cambria Math"/>
-                    </w:rPr>
-                    <m:t>x</m:t>
-                  </m:r>
-                </m:e>
-                <m:sup>
-                  <m:r>
-                    <w:rPr>
-                      <w:rFonts w:ascii="Cambria Math" w:eastAsia="Cambria Math" w:hAnsi="Cambria Math" w:cs="Cambria Math"/>
-                    </w:rPr>
-                    <m:t>k</m:t>
-                  </m:r>
-                </m:sup>
-              </m:sSup>
-              <m:sSup>
-                <m:sSupPr>
-                  <m:ctrlPr>
-                    <w:rPr>
-                      <w:rFonts w:ascii="Cambria Math" w:eastAsiaTheme="minorEastAsia" w:hAnsi="Cambria Math"/>
-                    </w:rPr>
-                  </m:ctrlPr>
-                </m:sSupPr>
-                <m:e>
-                  <m:r>
-                    <w:rPr>
-                      <w:rFonts w:ascii="Cambria Math" w:eastAsia="Cambria Math" w:hAnsi="Cambria Math" w:cs="Cambria Math"/>
-                    </w:rPr>
-                    <m:t>a</m:t>
-                  </m:r>
-                </m:e>
-                <m:sup>
-                  <m:r>
-                    <w:rPr>
-                      <w:rFonts w:ascii="Cambria Math" w:eastAsia="Cambria Math" w:hAnsi="Cambria Math" w:cs="Cambria Math"/>
-                    </w:rPr>
-                    <m:t>n-k</m:t>
-                  </m:r>
-                </m:sup>
-              </m:sSup>
-            </m:e>
-          </m:nary>
-        </m:oMath>
-      </m:oMathPara>
-    </w:p>
-    <w:p>
-      <m:oMathPara>
-        <m:oMath>
-          <m:d>
-            <m:dPr>
-              <m:begChr m:val="{"/>
-              <m:endChr m:val=""/>
-              <m:ctrlPr>
-                <w:rPr>
-                  <w:rFonts w:ascii="Cambria Math" w:hAnsi="Cambria Math"/>
-                  <w:i/>
-                </w:rPr>
-              </m:ctrlPr>
-            </m:dPr>
-            <m:e>
-              <m:eqArr>
-                <m:eqArrPr>
-                  <m:ctrlPr>
-                    <w:rPr>
-                      <w:rFonts w:ascii="Cambria Math" w:hAnsi="Cambria Math"/>
-                      <w:i/>
-                    </w:rPr>
-                  </m:ctrlPr>
-                </m:eqArrPr>
-                <m:e>
-                  <m:r>
-                    <w:rPr>
-                      <w:rFonts w:ascii="Cambria Math" w:hAnsi="Cambria Math"/>
-                    </w:rPr>
-                    <m:t>a</m:t>
-                  </m:r>
-                </m:e>
-                <m:e>
-                  <m:r>
-                    <w:rPr>
-                      <w:rFonts w:ascii="Cambria Math" w:hAnsi="Cambria Math"/>
-                    </w:rPr>
-                    <m:t>b</m:t>
-                  </m:r>
-                </m:e>
-              </m:eqArr>
-            </m:e>
-          </m:d>
         </m:oMath>
       </m:oMathPara>
     </w:p>
@@ -1584,7 +1218,7 @@
 </file>
 
 <file path=customXml/itemProps1.xml><?xml version="1.0" encoding="utf-8"?>
-<ds:datastoreItem xmlns:ds="http://schemas.openxmlformats.org/officeDocument/2006/customXml" ds:itemID="{6B837474-2C10-41CC-AF54-01E8C8D366F4}">
+<ds:datastoreItem xmlns:ds="http://schemas.openxmlformats.org/officeDocument/2006/customXml" ds:itemID="{954EB2E5-7FDF-4DDC-B827-90CA440F7B77}">
   <ds:schemaRefs>
     <ds:schemaRef ds:uri="http://schemas.openxmlformats.org/officeDocument/2006/bibliography"/>
   </ds:schemaRefs>

</xml_diff>

<commit_message>
Fixed order of operations for simple equations.
</commit_message>
<xml_diff>
--- a/WordMathTranspiler.DocumentParser/Resources/A.docx
+++ b/WordMathTranspiler.DocumentParser/Resources/A.docx
@@ -56,20 +56,44 @@
           <w:rPr>
             <w:rFonts w:ascii="Cambria Math" w:eastAsiaTheme="minorEastAsia" w:hAnsi="Cambria Math"/>
           </w:rPr>
-          <m:t>A=5*3+1</m:t>
+          <m:t>A=</m:t>
+        </m:r>
+        <m:r>
+          <w:rPr>
+            <w:rFonts w:ascii="Cambria Math" w:eastAsiaTheme="minorEastAsia" w:hAnsi="Cambria Math"/>
+          </w:rPr>
+          <m:t>2</m:t>
+        </m:r>
+        <m:r>
+          <w:rPr>
+            <w:rFonts w:ascii="Cambria Math" w:eastAsiaTheme="minorEastAsia" w:hAnsi="Cambria Math"/>
+          </w:rPr>
+          <m:t>*</m:t>
+        </m:r>
+        <m:r>
+          <w:rPr>
+            <w:rFonts w:ascii="Cambria Math" w:eastAsiaTheme="minorEastAsia" w:hAnsi="Cambria Math"/>
+          </w:rPr>
+          <m:t>7</m:t>
+        </m:r>
+        <m:r>
+          <w:rPr>
+            <w:rFonts w:ascii="Cambria Math" w:eastAsiaTheme="minorEastAsia" w:hAnsi="Cambria Math"/>
+          </w:rPr>
+          <m:t>+</m:t>
+        </m:r>
+        <m:r>
+          <w:rPr>
+            <w:rFonts w:ascii="Cambria Math" w:eastAsiaTheme="minorEastAsia" w:hAnsi="Cambria Math"/>
+          </w:rPr>
+          <m:t>3</m:t>
         </m:r>
       </m:oMath>
       <w:r>
         <w:rPr>
           <w:rFonts w:eastAsiaTheme="minorEastAsia"/>
         </w:rPr>
-        <w:t xml:space="preserve"> </w:t>
-      </w:r>
-      <w:r>
-        <w:rPr>
-          <w:rFonts w:eastAsiaTheme="minorEastAsia"/>
-        </w:rPr>
-        <w:t xml:space="preserve">–  </w:t>
+        <w:t xml:space="preserve"> –  </w:t>
       </w:r>
       <w:proofErr w:type="spellStart"/>
       <w:r>
@@ -95,6 +119,8 @@
         <w:jc w:val="center"/>
         <w:rPr>
           <w:rFonts w:eastAsiaTheme="minorEastAsia"/>
+          <w:b/>
+          <w:bCs/>
         </w:rPr>
       </w:pPr>
       <m:oMath>
@@ -102,20 +128,50 @@
           <w:rPr>
             <w:rFonts w:ascii="Cambria Math" w:eastAsiaTheme="minorEastAsia" w:hAnsi="Cambria Math"/>
           </w:rPr>
-          <m:t>A=(5+1)*3</m:t>
+          <m:t>A=</m:t>
+        </m:r>
+        <m:r>
+          <w:rPr>
+            <w:rFonts w:ascii="Cambria Math" w:eastAsiaTheme="minorEastAsia" w:hAnsi="Cambria Math"/>
+          </w:rPr>
+          <m:t>2*</m:t>
+        </m:r>
+        <m:r>
+          <w:rPr>
+            <w:rFonts w:ascii="Cambria Math" w:eastAsiaTheme="minorEastAsia" w:hAnsi="Cambria Math"/>
+          </w:rPr>
+          <m:t>(</m:t>
+        </m:r>
+        <m:r>
+          <w:rPr>
+            <w:rFonts w:ascii="Cambria Math" w:eastAsiaTheme="minorEastAsia" w:hAnsi="Cambria Math"/>
+          </w:rPr>
+          <m:t>7</m:t>
+        </m:r>
+        <m:r>
+          <w:rPr>
+            <w:rFonts w:ascii="Cambria Math" w:eastAsiaTheme="minorEastAsia" w:hAnsi="Cambria Math"/>
+          </w:rPr>
+          <m:t>+</m:t>
+        </m:r>
+        <m:r>
+          <w:rPr>
+            <w:rFonts w:ascii="Cambria Math" w:eastAsiaTheme="minorEastAsia" w:hAnsi="Cambria Math"/>
+          </w:rPr>
+          <m:t>3</m:t>
+        </m:r>
+        <m:r>
+          <w:rPr>
+            <w:rFonts w:ascii="Cambria Math" w:eastAsiaTheme="minorEastAsia" w:hAnsi="Cambria Math"/>
+          </w:rPr>
+          <m:t>)</m:t>
         </m:r>
       </m:oMath>
       <w:r>
         <w:rPr>
           <w:rFonts w:eastAsiaTheme="minorEastAsia"/>
         </w:rPr>
-        <w:t xml:space="preserve"> </w:t>
-      </w:r>
-      <w:r>
-        <w:rPr>
-          <w:rFonts w:eastAsiaTheme="minorEastAsia"/>
-        </w:rPr>
-        <w:t xml:space="preserve">–  </w:t>
+        <w:t xml:space="preserve"> –  </w:t>
       </w:r>
       <w:proofErr w:type="spellStart"/>
       <w:r>
@@ -141,50 +197,168 @@
         <w:jc w:val="center"/>
         <w:rPr>
           <w:rFonts w:eastAsiaTheme="minorEastAsia"/>
+        </w:rPr>
+      </w:pPr>
+      <m:oMath>
+        <m:r>
+          <w:rPr>
+            <w:rFonts w:ascii="Cambria Math" w:eastAsiaTheme="minorEastAsia" w:hAnsi="Cambria Math"/>
+          </w:rPr>
+          <m:t>A=</m:t>
+        </m:r>
+        <m:r>
+          <w:rPr>
+            <w:rFonts w:ascii="Cambria Math" w:eastAsiaTheme="minorEastAsia" w:hAnsi="Cambria Math"/>
+          </w:rPr>
+          <m:t>3+</m:t>
+        </m:r>
+        <m:r>
+          <w:rPr>
+            <w:rFonts w:ascii="Cambria Math" w:eastAsiaTheme="minorEastAsia" w:hAnsi="Cambria Math"/>
+          </w:rPr>
+          <m:t>2*7</m:t>
+        </m:r>
+      </m:oMath>
+      <w:r>
+        <w:rPr>
+          <w:rFonts w:eastAsiaTheme="minorEastAsia"/>
+        </w:rPr>
+        <w:t xml:space="preserve"> –  </w:t>
+      </w:r>
+      <w:proofErr w:type="spellStart"/>
+      <w:r>
+        <w:rPr>
+          <w:rFonts w:eastAsiaTheme="minorEastAsia"/>
+          <w:b/>
+          <w:bCs/>
+        </w:rPr>
+        <w:t>Working</w:t>
+      </w:r>
+      <w:proofErr w:type="spellEnd"/>
+      <w:r>
+        <w:rPr>
+          <w:rFonts w:eastAsiaTheme="minorEastAsia"/>
+          <w:b/>
+          <w:bCs/>
+        </w:rPr>
+        <w:t>.</w:t>
+      </w:r>
+    </w:p>
+    <w:p>
+      <w:pPr>
+        <w:jc w:val="center"/>
+        <w:rPr>
+          <w:rFonts w:eastAsiaTheme="minorEastAsia"/>
+        </w:rPr>
+      </w:pPr>
+      <m:oMath>
+        <m:r>
+          <w:rPr>
+            <w:rFonts w:ascii="Cambria Math" w:eastAsiaTheme="minorEastAsia" w:hAnsi="Cambria Math"/>
+          </w:rPr>
+          <m:t>A=(5+1)*3</m:t>
+        </m:r>
+      </m:oMath>
+      <w:r>
+        <w:rPr>
+          <w:rFonts w:eastAsiaTheme="minorEastAsia"/>
+        </w:rPr>
+        <w:t xml:space="preserve"> –  </w:t>
+      </w:r>
+      <w:proofErr w:type="spellStart"/>
+      <w:r>
+        <w:rPr>
+          <w:rFonts w:eastAsiaTheme="minorEastAsia"/>
+          <w:b/>
+          <w:bCs/>
+        </w:rPr>
+        <w:t>Working</w:t>
+      </w:r>
+      <w:proofErr w:type="spellEnd"/>
+      <w:r>
+        <w:rPr>
+          <w:rFonts w:eastAsiaTheme="minorEastAsia"/>
+          <w:b/>
+          <w:bCs/>
+        </w:rPr>
+        <w:t>.</w:t>
+      </w:r>
+    </w:p>
+    <w:p>
+      <w:pPr>
+        <w:jc w:val="center"/>
+        <w:rPr>
+          <w:rFonts w:eastAsiaTheme="minorEastAsia"/>
           <w:lang w:val="en-US"/>
         </w:rPr>
       </w:pPr>
-      <m:oMathPara>
-        <m:oMath>
-          <m:r>
-            <w:rPr>
-              <w:rFonts w:ascii="Cambria Math" w:eastAsiaTheme="minorEastAsia" w:hAnsi="Cambria Math"/>
-            </w:rPr>
-            <m:t>A=</m:t>
-          </m:r>
-          <m:func>
-            <m:funcPr>
-              <m:ctrlPr>
-                <w:rPr>
-                  <w:rFonts w:ascii="Cambria Math" w:eastAsiaTheme="minorEastAsia" w:hAnsi="Cambria Math"/>
-                  <w:i/>
-                </w:rPr>
-              </m:ctrlPr>
-            </m:funcPr>
-            <m:fName>
-              <m:r>
-                <m:rPr>
-                  <m:sty m:val="p"/>
-                </m:rPr>
-                <w:rPr>
-                  <w:rFonts w:ascii="Cambria Math" w:eastAsiaTheme="minorEastAsia" w:hAnsi="Cambria Math"/>
-                </w:rPr>
-                <m:t>sin</m:t>
-              </m:r>
-              <w:bookmarkStart w:id="0" w:name="_GoBack"/>
-              <w:bookmarkEnd w:id="0"/>
-            </m:fName>
-            <m:e>
-              <m:r>
-                <w:rPr>
-                  <w:rFonts w:ascii="Cambria Math" w:eastAsiaTheme="minorEastAsia" w:hAnsi="Cambria Math"/>
-                </w:rPr>
-                <m:t>1+3</m:t>
-              </m:r>
-            </m:e>
-          </m:func>
-        </m:oMath>
-      </m:oMathPara>
+      <m:oMath>
+        <m:r>
+          <w:rPr>
+            <w:rFonts w:ascii="Cambria Math" w:eastAsiaTheme="minorEastAsia" w:hAnsi="Cambria Math"/>
+          </w:rPr>
+          <m:t>A=</m:t>
+        </m:r>
+        <m:func>
+          <m:funcPr>
+            <m:ctrlPr>
+              <w:rPr>
+                <w:rFonts w:ascii="Cambria Math" w:eastAsiaTheme="minorEastAsia" w:hAnsi="Cambria Math"/>
+                <w:i/>
+              </w:rPr>
+            </m:ctrlPr>
+          </m:funcPr>
+          <m:fName>
+            <m:r>
+              <m:rPr>
+                <m:sty m:val="p"/>
+              </m:rPr>
+              <w:rPr>
+                <w:rFonts w:ascii="Cambria Math" w:eastAsiaTheme="minorEastAsia" w:hAnsi="Cambria Math"/>
+              </w:rPr>
+              <m:t>sin</m:t>
+            </m:r>
+          </m:fName>
+          <m:e>
+            <m:r>
+              <w:rPr>
+                <w:rFonts w:ascii="Cambria Math" w:eastAsiaTheme="minorEastAsia" w:hAnsi="Cambria Math"/>
+              </w:rPr>
+              <m:t>1+3</m:t>
+            </m:r>
+          </m:e>
+        </m:func>
+      </m:oMath>
+      <w:r>
+        <w:rPr>
+          <w:rFonts w:eastAsiaTheme="minorEastAsia"/>
+        </w:rPr>
+        <w:t xml:space="preserve"> </w:t>
+      </w:r>
+      <w:r>
+        <w:rPr>
+          <w:rFonts w:eastAsiaTheme="minorEastAsia"/>
+        </w:rPr>
+        <w:t xml:space="preserve">–  </w:t>
+      </w:r>
+      <w:proofErr w:type="spellStart"/>
+      <w:r>
+        <w:rPr>
+          <w:rFonts w:eastAsiaTheme="minorEastAsia"/>
+          <w:b/>
+          <w:bCs/>
+        </w:rPr>
+        <w:t>Working</w:t>
+      </w:r>
+      <w:proofErr w:type="spellEnd"/>
+      <w:r>
+        <w:rPr>
+          <w:rFonts w:eastAsiaTheme="minorEastAsia"/>
+          <w:b/>
+          <w:bCs/>
+        </w:rPr>
+        <w:t>.</w:t>
+      </w:r>
     </w:p>
     <w:p>
       <w:pPr>
@@ -241,7 +415,7 @@
           <w:b/>
           <w:bCs/>
         </w:rPr>
-        <w:t>Working</w:t>
+        <w:t>broken</w:t>
       </w:r>
       <w:proofErr w:type="spellEnd"/>
       <w:r>
@@ -257,19 +431,25 @@
       <w:pPr>
         <w:rPr>
           <w:rFonts w:eastAsiaTheme="minorEastAsia"/>
+          <w:b/>
+          <w:bCs/>
         </w:rPr>
       </w:pPr>
       <w:proofErr w:type="spellStart"/>
       <w:r>
         <w:rPr>
           <w:rFonts w:eastAsiaTheme="minorEastAsia"/>
-        </w:rPr>
-        <w:t>This</w:t>
+          <w:b/>
+          <w:bCs/>
+        </w:rPr>
+        <w:t>Hard</w:t>
       </w:r>
       <w:proofErr w:type="spellEnd"/>
       <w:r>
         <w:rPr>
           <w:rFonts w:eastAsiaTheme="minorEastAsia"/>
+          <w:b/>
+          <w:bCs/>
         </w:rPr>
         <w:t xml:space="preserve"> </w:t>
       </w:r>
@@ -277,13 +457,17 @@
       <w:r>
         <w:rPr>
           <w:rFonts w:eastAsiaTheme="minorEastAsia"/>
-        </w:rPr>
-        <w:t>one</w:t>
+          <w:b/>
+          <w:bCs/>
+        </w:rPr>
+        <w:t>test</w:t>
       </w:r>
       <w:proofErr w:type="spellEnd"/>
       <w:r>
         <w:rPr>
           <w:rFonts w:eastAsiaTheme="minorEastAsia"/>
+          <w:b/>
+          <w:bCs/>
         </w:rPr>
         <w:t xml:space="preserve"> </w:t>
       </w:r>
@@ -291,27 +475,17 @@
       <w:r>
         <w:rPr>
           <w:rFonts w:eastAsiaTheme="minorEastAsia"/>
-        </w:rPr>
-        <w:t>is</w:t>
+          <w:b/>
+          <w:bCs/>
+        </w:rPr>
+        <w:t>cases</w:t>
       </w:r>
       <w:proofErr w:type="spellEnd"/>
       <w:r>
         <w:rPr>
           <w:rFonts w:eastAsiaTheme="minorEastAsia"/>
-        </w:rPr>
-        <w:t xml:space="preserve"> </w:t>
-      </w:r>
-      <w:proofErr w:type="spellStart"/>
-      <w:r>
-        <w:rPr>
-          <w:rFonts w:eastAsiaTheme="minorEastAsia"/>
-        </w:rPr>
-        <w:t>broken</w:t>
-      </w:r>
-      <w:proofErr w:type="spellEnd"/>
-      <w:r>
-        <w:rPr>
-          <w:rFonts w:eastAsiaTheme="minorEastAsia"/>
+          <w:b/>
+          <w:bCs/>
         </w:rPr>
         <w:t>:</w:t>
       </w:r>
@@ -465,6 +639,8 @@
           </m:func>
         </m:oMath>
       </m:oMathPara>
+      <w:bookmarkStart w:id="0" w:name="_GoBack"/>
+      <w:bookmarkEnd w:id="0"/>
     </w:p>
     <w:sectPr>
       <w:pgSz w:w="12240" w:h="15840"/>
@@ -1218,7 +1394,7 @@
 </file>
 
 <file path=customXml/itemProps1.xml><?xml version="1.0" encoding="utf-8"?>
-<ds:datastoreItem xmlns:ds="http://schemas.openxmlformats.org/officeDocument/2006/customXml" ds:itemID="{954EB2E5-7FDF-4DDC-B827-90CA440F7B77}">
+<ds:datastoreItem xmlns:ds="http://schemas.openxmlformats.org/officeDocument/2006/customXml" ds:itemID="{409957E4-E232-4290-8ECD-81BCB20E394E}">
   <ds:schemaRefs>
     <ds:schemaRef ds:uri="http://schemas.openxmlformats.org/officeDocument/2006/bibliography"/>
   </ds:schemaRefs>

</xml_diff>

<commit_message>
Multi statement trees, Printing rework, Extra metadata
</commit_message>
<xml_diff>
--- a/WordMathTranspiler.DocumentParser/Resources/A.docx
+++ b/WordMathTranspiler.DocumentParser/Resources/A.docx
@@ -16,7 +16,7 @@
           <w:rPr>
             <w:rFonts w:ascii="Cambria Math" w:hAnsi="Cambria Math"/>
           </w:rPr>
-          <m:t>A=1+3</m:t>
+          <m:t>A=1+2+3+4+5</m:t>
         </m:r>
       </m:oMath>
       <w:r>
@@ -25,7 +25,6 @@
         </w:rPr>
         <w:t xml:space="preserve">  –  </w:t>
       </w:r>
-      <w:proofErr w:type="spellStart"/>
       <w:r>
         <w:rPr>
           <w:rFonts w:eastAsiaTheme="minorEastAsia"/>
@@ -34,7 +33,14 @@
         </w:rPr>
         <w:t>Working</w:t>
       </w:r>
-      <w:proofErr w:type="spellEnd"/>
+      <w:r>
+        <w:rPr>
+          <w:rFonts w:eastAsiaTheme="minorEastAsia"/>
+          <w:b/>
+          <w:bCs/>
+        </w:rPr>
+        <w:t xml:space="preserve"> + Codegen</w:t>
+      </w:r>
       <w:r>
         <w:rPr>
           <w:rFonts w:eastAsiaTheme="minorEastAsia"/>
@@ -56,37 +62,7 @@
           <w:rPr>
             <w:rFonts w:ascii="Cambria Math" w:eastAsiaTheme="minorEastAsia" w:hAnsi="Cambria Math"/>
           </w:rPr>
-          <m:t>A=</m:t>
-        </m:r>
-        <m:r>
-          <w:rPr>
-            <w:rFonts w:ascii="Cambria Math" w:eastAsiaTheme="minorEastAsia" w:hAnsi="Cambria Math"/>
-          </w:rPr>
-          <m:t>2</m:t>
-        </m:r>
-        <m:r>
-          <w:rPr>
-            <w:rFonts w:ascii="Cambria Math" w:eastAsiaTheme="minorEastAsia" w:hAnsi="Cambria Math"/>
-          </w:rPr>
-          <m:t>*</m:t>
-        </m:r>
-        <m:r>
-          <w:rPr>
-            <w:rFonts w:ascii="Cambria Math" w:eastAsiaTheme="minorEastAsia" w:hAnsi="Cambria Math"/>
-          </w:rPr>
-          <m:t>7</m:t>
-        </m:r>
-        <m:r>
-          <w:rPr>
-            <w:rFonts w:ascii="Cambria Math" w:eastAsiaTheme="minorEastAsia" w:hAnsi="Cambria Math"/>
-          </w:rPr>
-          <m:t>+</m:t>
-        </m:r>
-        <m:r>
-          <w:rPr>
-            <w:rFonts w:ascii="Cambria Math" w:eastAsiaTheme="minorEastAsia" w:hAnsi="Cambria Math"/>
-          </w:rPr>
-          <m:t>3</m:t>
+          <m:t>A=2*7+3</m:t>
         </m:r>
       </m:oMath>
       <w:r>
@@ -95,7 +71,6 @@
         </w:rPr>
         <w:t xml:space="preserve"> –  </w:t>
       </w:r>
-      <w:proofErr w:type="spellStart"/>
       <w:r>
         <w:rPr>
           <w:rFonts w:eastAsiaTheme="minorEastAsia"/>
@@ -104,7 +79,22 @@
         </w:rPr>
         <w:t>Working</w:t>
       </w:r>
-      <w:proofErr w:type="spellEnd"/>
+      <w:r>
+        <w:rPr>
+          <w:rFonts w:eastAsiaTheme="minorEastAsia"/>
+          <w:b/>
+          <w:bCs/>
+        </w:rPr>
+        <w:t xml:space="preserve"> + </w:t>
+      </w:r>
+      <w:r>
+        <w:rPr>
+          <w:rFonts w:eastAsiaTheme="minorEastAsia"/>
+          <w:b/>
+          <w:bCs/>
+        </w:rPr>
+        <w:t>Codegen</w:t>
+      </w:r>
       <w:r>
         <w:rPr>
           <w:rFonts w:eastAsiaTheme="minorEastAsia"/>
@@ -128,43 +118,7 @@
           <w:rPr>
             <w:rFonts w:ascii="Cambria Math" w:eastAsiaTheme="minorEastAsia" w:hAnsi="Cambria Math"/>
           </w:rPr>
-          <m:t>A=</m:t>
-        </m:r>
-        <m:r>
-          <w:rPr>
-            <w:rFonts w:ascii="Cambria Math" w:eastAsiaTheme="minorEastAsia" w:hAnsi="Cambria Math"/>
-          </w:rPr>
-          <m:t>2*</m:t>
-        </m:r>
-        <m:r>
-          <w:rPr>
-            <w:rFonts w:ascii="Cambria Math" w:eastAsiaTheme="minorEastAsia" w:hAnsi="Cambria Math"/>
-          </w:rPr>
-          <m:t>(</m:t>
-        </m:r>
-        <m:r>
-          <w:rPr>
-            <w:rFonts w:ascii="Cambria Math" w:eastAsiaTheme="minorEastAsia" w:hAnsi="Cambria Math"/>
-          </w:rPr>
-          <m:t>7</m:t>
-        </m:r>
-        <m:r>
-          <w:rPr>
-            <w:rFonts w:ascii="Cambria Math" w:eastAsiaTheme="minorEastAsia" w:hAnsi="Cambria Math"/>
-          </w:rPr>
-          <m:t>+</m:t>
-        </m:r>
-        <m:r>
-          <w:rPr>
-            <w:rFonts w:ascii="Cambria Math" w:eastAsiaTheme="minorEastAsia" w:hAnsi="Cambria Math"/>
-          </w:rPr>
-          <m:t>3</m:t>
-        </m:r>
-        <m:r>
-          <w:rPr>
-            <w:rFonts w:ascii="Cambria Math" w:eastAsiaTheme="minorEastAsia" w:hAnsi="Cambria Math"/>
-          </w:rPr>
-          <m:t>)</m:t>
+          <m:t>A=2*(7+3)</m:t>
         </m:r>
       </m:oMath>
       <w:r>
@@ -173,7 +127,6 @@
         </w:rPr>
         <w:t xml:space="preserve"> –  </w:t>
       </w:r>
-      <w:proofErr w:type="spellStart"/>
       <w:r>
         <w:rPr>
           <w:rFonts w:eastAsiaTheme="minorEastAsia"/>
@@ -182,7 +135,22 @@
         </w:rPr>
         <w:t>Working</w:t>
       </w:r>
-      <w:proofErr w:type="spellEnd"/>
+      <w:r>
+        <w:rPr>
+          <w:rFonts w:eastAsiaTheme="minorEastAsia"/>
+          <w:b/>
+          <w:bCs/>
+        </w:rPr>
+        <w:t xml:space="preserve"> + </w:t>
+      </w:r>
+      <w:r>
+        <w:rPr>
+          <w:rFonts w:eastAsiaTheme="minorEastAsia"/>
+          <w:b/>
+          <w:bCs/>
+        </w:rPr>
+        <w:t>Codegen</w:t>
+      </w:r>
       <w:r>
         <w:rPr>
           <w:rFonts w:eastAsiaTheme="minorEastAsia"/>
@@ -204,19 +172,7 @@
           <w:rPr>
             <w:rFonts w:ascii="Cambria Math" w:eastAsiaTheme="minorEastAsia" w:hAnsi="Cambria Math"/>
           </w:rPr>
-          <m:t>A=</m:t>
-        </m:r>
-        <m:r>
-          <w:rPr>
-            <w:rFonts w:ascii="Cambria Math" w:eastAsiaTheme="minorEastAsia" w:hAnsi="Cambria Math"/>
-          </w:rPr>
-          <m:t>3+</m:t>
-        </m:r>
-        <m:r>
-          <w:rPr>
-            <w:rFonts w:ascii="Cambria Math" w:eastAsiaTheme="minorEastAsia" w:hAnsi="Cambria Math"/>
-          </w:rPr>
-          <m:t>2*7</m:t>
+          <m:t>A=3+2*7</m:t>
         </m:r>
       </m:oMath>
       <w:r>
@@ -225,7 +181,6 @@
         </w:rPr>
         <w:t xml:space="preserve"> –  </w:t>
       </w:r>
-      <w:proofErr w:type="spellStart"/>
       <w:r>
         <w:rPr>
           <w:rFonts w:eastAsiaTheme="minorEastAsia"/>
@@ -234,7 +189,22 @@
         </w:rPr>
         <w:t>Working</w:t>
       </w:r>
-      <w:proofErr w:type="spellEnd"/>
+      <w:r>
+        <w:rPr>
+          <w:rFonts w:eastAsiaTheme="minorEastAsia"/>
+          <w:b/>
+          <w:bCs/>
+        </w:rPr>
+        <w:t xml:space="preserve"> + </w:t>
+      </w:r>
+      <w:r>
+        <w:rPr>
+          <w:rFonts w:eastAsiaTheme="minorEastAsia"/>
+          <w:b/>
+          <w:bCs/>
+        </w:rPr>
+        <w:t>Codegen</w:t>
+      </w:r>
       <w:r>
         <w:rPr>
           <w:rFonts w:eastAsiaTheme="minorEastAsia"/>
@@ -265,7 +235,6 @@
         </w:rPr>
         <w:t xml:space="preserve"> –  </w:t>
       </w:r>
-      <w:proofErr w:type="spellStart"/>
       <w:r>
         <w:rPr>
           <w:rFonts w:eastAsiaTheme="minorEastAsia"/>
@@ -274,7 +243,22 @@
         </w:rPr>
         <w:t>Working</w:t>
       </w:r>
-      <w:proofErr w:type="spellEnd"/>
+      <w:r>
+        <w:rPr>
+          <w:rFonts w:eastAsiaTheme="minorEastAsia"/>
+          <w:b/>
+          <w:bCs/>
+        </w:rPr>
+        <w:t xml:space="preserve"> + </w:t>
+      </w:r>
+      <w:r>
+        <w:rPr>
+          <w:rFonts w:eastAsiaTheme="minorEastAsia"/>
+          <w:b/>
+          <w:bCs/>
+        </w:rPr>
+        <w:t>Codegen</w:t>
+      </w:r>
       <w:r>
         <w:rPr>
           <w:rFonts w:eastAsiaTheme="minorEastAsia"/>
@@ -333,24 +317,58 @@
         <w:rPr>
           <w:rFonts w:eastAsiaTheme="minorEastAsia"/>
         </w:rPr>
+        <w:t xml:space="preserve"> –  </w:t>
+      </w:r>
+      <w:r>
+        <w:rPr>
+          <w:rFonts w:eastAsiaTheme="minorEastAsia"/>
+          <w:b/>
+          <w:bCs/>
+        </w:rPr>
+        <w:t>Working</w:t>
+      </w:r>
+      <w:r>
+        <w:rPr>
+          <w:rFonts w:eastAsiaTheme="minorEastAsia"/>
+          <w:b/>
+          <w:bCs/>
+        </w:rPr>
+        <w:t xml:space="preserve"> +</w:t>
+      </w:r>
+      <w:r>
+        <w:rPr>
+          <w:rFonts w:eastAsiaTheme="minorEastAsia"/>
+          <w:b/>
+          <w:bCs/>
+        </w:rPr>
         <w:t xml:space="preserve"> </w:t>
       </w:r>
       <w:r>
         <w:rPr>
           <w:rFonts w:eastAsiaTheme="minorEastAsia"/>
-        </w:rPr>
-        <w:t xml:space="preserve">–  </w:t>
-      </w:r>
-      <w:proofErr w:type="spellStart"/>
-      <w:r>
-        <w:rPr>
-          <w:rFonts w:eastAsiaTheme="minorEastAsia"/>
-          <w:b/>
-          <w:bCs/>
-        </w:rPr>
-        <w:t>Working</w:t>
-      </w:r>
-      <w:proofErr w:type="spellEnd"/>
+          <w:b/>
+          <w:bCs/>
+        </w:rPr>
+        <w:t>Codegen</w:t>
+      </w:r>
+      <w:r>
+        <w:rPr>
+          <w:rFonts w:eastAsiaTheme="minorEastAsia"/>
+          <w:b/>
+          <w:bCs/>
+        </w:rPr>
+        <w:t xml:space="preserve"> (Adapt to other math functions aswell</w:t>
+      </w:r>
+      <w:bookmarkStart w:id="0" w:name="_GoBack"/>
+      <w:bookmarkEnd w:id="0"/>
+      <w:r>
+        <w:rPr>
+          <w:rFonts w:eastAsiaTheme="minorEastAsia"/>
+          <w:b/>
+          <w:bCs/>
+        </w:rPr>
+        <w:t>)</w:t>
+      </w:r>
       <w:r>
         <w:rPr>
           <w:rFonts w:eastAsiaTheme="minorEastAsia"/>
@@ -408,7 +426,6 @@
         </w:rPr>
         <w:t xml:space="preserve"> –  </w:t>
       </w:r>
-      <w:proofErr w:type="spellStart"/>
       <w:r>
         <w:rPr>
           <w:rFonts w:eastAsiaTheme="minorEastAsia"/>
@@ -417,7 +434,6 @@
         </w:rPr>
         <w:t>broken</w:t>
       </w:r>
-      <w:proofErr w:type="spellEnd"/>
       <w:r>
         <w:rPr>
           <w:rFonts w:eastAsiaTheme="minorEastAsia"/>
@@ -435,52 +451,14 @@
           <w:bCs/>
         </w:rPr>
       </w:pPr>
-      <w:proofErr w:type="spellStart"/>
-      <w:r>
-        <w:rPr>
-          <w:rFonts w:eastAsiaTheme="minorEastAsia"/>
-          <w:b/>
-          <w:bCs/>
-        </w:rPr>
-        <w:t>Hard</w:t>
-      </w:r>
-      <w:proofErr w:type="spellEnd"/>
-      <w:r>
-        <w:rPr>
-          <w:rFonts w:eastAsiaTheme="minorEastAsia"/>
-          <w:b/>
-          <w:bCs/>
-        </w:rPr>
-        <w:t xml:space="preserve"> </w:t>
-      </w:r>
-      <w:proofErr w:type="spellStart"/>
-      <w:r>
-        <w:rPr>
-          <w:rFonts w:eastAsiaTheme="minorEastAsia"/>
-          <w:b/>
-          <w:bCs/>
-        </w:rPr>
-        <w:t>test</w:t>
-      </w:r>
-      <w:proofErr w:type="spellEnd"/>
-      <w:r>
-        <w:rPr>
-          <w:rFonts w:eastAsiaTheme="minorEastAsia"/>
-          <w:b/>
-          <w:bCs/>
-        </w:rPr>
-        <w:t xml:space="preserve"> </w:t>
-      </w:r>
-      <w:proofErr w:type="spellStart"/>
-      <w:r>
-        <w:rPr>
-          <w:rFonts w:eastAsiaTheme="minorEastAsia"/>
-          <w:b/>
-          <w:bCs/>
-        </w:rPr>
-        <w:t>cases</w:t>
-      </w:r>
-      <w:proofErr w:type="spellEnd"/>
+      <w:r>
+        <w:rPr>
+          <w:rFonts w:eastAsiaTheme="minorEastAsia"/>
+          <w:b/>
+          <w:bCs/>
+        </w:rPr>
+        <w:t>Hard test cases</w:t>
+      </w:r>
       <w:r>
         <w:rPr>
           <w:rFonts w:eastAsiaTheme="minorEastAsia"/>
@@ -639,8 +617,6 @@
           </m:func>
         </m:oMath>
       </m:oMathPara>
-      <w:bookmarkStart w:id="0" w:name="_GoBack"/>
-      <w:bookmarkEnd w:id="0"/>
     </w:p>
     <w:sectPr>
       <w:pgSz w:w="12240" w:h="15840"/>
@@ -1394,7 +1370,7 @@
 </file>
 
 <file path=customXml/itemProps1.xml><?xml version="1.0" encoding="utf-8"?>
-<ds:datastoreItem xmlns:ds="http://schemas.openxmlformats.org/officeDocument/2006/customXml" ds:itemID="{409957E4-E232-4290-8ECD-81BCB20E394E}">
+<ds:datastoreItem xmlns:ds="http://schemas.openxmlformats.org/officeDocument/2006/customXml" ds:itemID="{2C690148-CC65-4DED-8A0E-0A357DFDB19B}">
   <ds:schemaRefs>
     <ds:schemaRef ds:uri="http://schemas.openxmlformats.org/officeDocument/2006/bibliography"/>
   </ds:schemaRefs>

</xml_diff>

<commit_message>
CMD integration for MathMLParser
</commit_message>
<xml_diff>
--- a/WordMathTranspiler.DocumentParser/Resources/A.docx
+++ b/WordMathTranspiler.DocumentParser/Resources/A.docx
@@ -25,6 +25,7 @@
         </w:rPr>
         <w:t xml:space="preserve">  –  </w:t>
       </w:r>
+      <w:proofErr w:type="spellStart"/>
       <w:r>
         <w:rPr>
           <w:rFonts w:eastAsiaTheme="minorEastAsia"/>
@@ -33,14 +34,25 @@
         </w:rPr>
         <w:t>Working</w:t>
       </w:r>
-      <w:r>
-        <w:rPr>
-          <w:rFonts w:eastAsiaTheme="minorEastAsia"/>
-          <w:b/>
-          <w:bCs/>
-        </w:rPr>
-        <w:t xml:space="preserve"> + Codegen</w:t>
-      </w:r>
+      <w:proofErr w:type="spellEnd"/>
+      <w:r>
+        <w:rPr>
+          <w:rFonts w:eastAsiaTheme="minorEastAsia"/>
+          <w:b/>
+          <w:bCs/>
+        </w:rPr>
+        <w:t xml:space="preserve"> + </w:t>
+      </w:r>
+      <w:proofErr w:type="spellStart"/>
+      <w:r>
+        <w:rPr>
+          <w:rFonts w:eastAsiaTheme="minorEastAsia"/>
+          <w:b/>
+          <w:bCs/>
+        </w:rPr>
+        <w:t>Codegen</w:t>
+      </w:r>
+      <w:proofErr w:type="spellEnd"/>
       <w:r>
         <w:rPr>
           <w:rFonts w:eastAsiaTheme="minorEastAsia"/>
@@ -71,6 +83,7 @@
         </w:rPr>
         <w:t xml:space="preserve"> –  </w:t>
       </w:r>
+      <w:proofErr w:type="spellStart"/>
       <w:r>
         <w:rPr>
           <w:rFonts w:eastAsiaTheme="minorEastAsia"/>
@@ -79,6 +92,7 @@
         </w:rPr>
         <w:t>Working</w:t>
       </w:r>
+      <w:proofErr w:type="spellEnd"/>
       <w:r>
         <w:rPr>
           <w:rFonts w:eastAsiaTheme="minorEastAsia"/>
@@ -87,6 +101,7 @@
         </w:rPr>
         <w:t xml:space="preserve"> + </w:t>
       </w:r>
+      <w:proofErr w:type="spellStart"/>
       <w:r>
         <w:rPr>
           <w:rFonts w:eastAsiaTheme="minorEastAsia"/>
@@ -95,6 +110,7 @@
         </w:rPr>
         <w:t>Codegen</w:t>
       </w:r>
+      <w:proofErr w:type="spellEnd"/>
       <w:r>
         <w:rPr>
           <w:rFonts w:eastAsiaTheme="minorEastAsia"/>
@@ -127,6 +143,7 @@
         </w:rPr>
         <w:t xml:space="preserve"> –  </w:t>
       </w:r>
+      <w:proofErr w:type="spellStart"/>
       <w:r>
         <w:rPr>
           <w:rFonts w:eastAsiaTheme="minorEastAsia"/>
@@ -135,6 +152,7 @@
         </w:rPr>
         <w:t>Working</w:t>
       </w:r>
+      <w:proofErr w:type="spellEnd"/>
       <w:r>
         <w:rPr>
           <w:rFonts w:eastAsiaTheme="minorEastAsia"/>
@@ -143,6 +161,7 @@
         </w:rPr>
         <w:t xml:space="preserve"> + </w:t>
       </w:r>
+      <w:proofErr w:type="spellStart"/>
       <w:r>
         <w:rPr>
           <w:rFonts w:eastAsiaTheme="minorEastAsia"/>
@@ -151,6 +170,7 @@
         </w:rPr>
         <w:t>Codegen</w:t>
       </w:r>
+      <w:proofErr w:type="spellEnd"/>
       <w:r>
         <w:rPr>
           <w:rFonts w:eastAsiaTheme="minorEastAsia"/>
@@ -181,6 +201,7 @@
         </w:rPr>
         <w:t xml:space="preserve"> –  </w:t>
       </w:r>
+      <w:proofErr w:type="spellStart"/>
       <w:r>
         <w:rPr>
           <w:rFonts w:eastAsiaTheme="minorEastAsia"/>
@@ -189,6 +210,7 @@
         </w:rPr>
         <w:t>Working</w:t>
       </w:r>
+      <w:proofErr w:type="spellEnd"/>
       <w:r>
         <w:rPr>
           <w:rFonts w:eastAsiaTheme="minorEastAsia"/>
@@ -197,6 +219,7 @@
         </w:rPr>
         <w:t xml:space="preserve"> + </w:t>
       </w:r>
+      <w:proofErr w:type="spellStart"/>
       <w:r>
         <w:rPr>
           <w:rFonts w:eastAsiaTheme="minorEastAsia"/>
@@ -205,6 +228,7 @@
         </w:rPr>
         <w:t>Codegen</w:t>
       </w:r>
+      <w:proofErr w:type="spellEnd"/>
       <w:r>
         <w:rPr>
           <w:rFonts w:eastAsiaTheme="minorEastAsia"/>
@@ -235,6 +259,7 @@
         </w:rPr>
         <w:t xml:space="preserve"> –  </w:t>
       </w:r>
+      <w:proofErr w:type="spellStart"/>
       <w:r>
         <w:rPr>
           <w:rFonts w:eastAsiaTheme="minorEastAsia"/>
@@ -243,6 +268,7 @@
         </w:rPr>
         <w:t>Working</w:t>
       </w:r>
+      <w:proofErr w:type="spellEnd"/>
       <w:r>
         <w:rPr>
           <w:rFonts w:eastAsiaTheme="minorEastAsia"/>
@@ -251,6 +277,7 @@
         </w:rPr>
         <w:t xml:space="preserve"> + </w:t>
       </w:r>
+      <w:proofErr w:type="spellStart"/>
       <w:r>
         <w:rPr>
           <w:rFonts w:eastAsiaTheme="minorEastAsia"/>
@@ -259,6 +286,7 @@
         </w:rPr>
         <w:t>Codegen</w:t>
       </w:r>
+      <w:proofErr w:type="spellEnd"/>
       <w:r>
         <w:rPr>
           <w:rFonts w:eastAsiaTheme="minorEastAsia"/>
@@ -319,6 +347,7 @@
         </w:rPr>
         <w:t xml:space="preserve"> –  </w:t>
       </w:r>
+      <w:proofErr w:type="spellStart"/>
       <w:r>
         <w:rPr>
           <w:rFonts w:eastAsiaTheme="minorEastAsia"/>
@@ -327,6 +356,7 @@
         </w:rPr>
         <w:t>Working</w:t>
       </w:r>
+      <w:proofErr w:type="spellEnd"/>
       <w:r>
         <w:rPr>
           <w:rFonts w:eastAsiaTheme="minorEastAsia"/>
@@ -343,6 +373,7 @@
         </w:rPr>
         <w:t xml:space="preserve"> </w:t>
       </w:r>
+      <w:proofErr w:type="spellStart"/>
       <w:r>
         <w:rPr>
           <w:rFonts w:eastAsiaTheme="minorEastAsia"/>
@@ -351,16 +382,97 @@
         </w:rPr>
         <w:t>Codegen</w:t>
       </w:r>
-      <w:r>
-        <w:rPr>
-          <w:rFonts w:eastAsiaTheme="minorEastAsia"/>
-          <w:b/>
-          <w:bCs/>
-        </w:rPr>
-        <w:t xml:space="preserve"> (Adapt to other math functions aswell</w:t>
-      </w:r>
-      <w:bookmarkStart w:id="0" w:name="_GoBack"/>
-      <w:bookmarkEnd w:id="0"/>
+      <w:proofErr w:type="spellEnd"/>
+      <w:r>
+        <w:rPr>
+          <w:rFonts w:eastAsiaTheme="minorEastAsia"/>
+          <w:b/>
+          <w:bCs/>
+        </w:rPr>
+        <w:t xml:space="preserve"> (</w:t>
+      </w:r>
+      <w:proofErr w:type="spellStart"/>
+      <w:r>
+        <w:rPr>
+          <w:rFonts w:eastAsiaTheme="minorEastAsia"/>
+          <w:b/>
+          <w:bCs/>
+        </w:rPr>
+        <w:t>Adapt</w:t>
+      </w:r>
+      <w:proofErr w:type="spellEnd"/>
+      <w:r>
+        <w:rPr>
+          <w:rFonts w:eastAsiaTheme="minorEastAsia"/>
+          <w:b/>
+          <w:bCs/>
+        </w:rPr>
+        <w:t xml:space="preserve"> to </w:t>
+      </w:r>
+      <w:proofErr w:type="spellStart"/>
+      <w:r>
+        <w:rPr>
+          <w:rFonts w:eastAsiaTheme="minorEastAsia"/>
+          <w:b/>
+          <w:bCs/>
+        </w:rPr>
+        <w:t>other</w:t>
+      </w:r>
+      <w:proofErr w:type="spellEnd"/>
+      <w:r>
+        <w:rPr>
+          <w:rFonts w:eastAsiaTheme="minorEastAsia"/>
+          <w:b/>
+          <w:bCs/>
+        </w:rPr>
+        <w:t xml:space="preserve"> </w:t>
+      </w:r>
+      <w:proofErr w:type="spellStart"/>
+      <w:r>
+        <w:rPr>
+          <w:rFonts w:eastAsiaTheme="minorEastAsia"/>
+          <w:b/>
+          <w:bCs/>
+        </w:rPr>
+        <w:t>math</w:t>
+      </w:r>
+      <w:proofErr w:type="spellEnd"/>
+      <w:r>
+        <w:rPr>
+          <w:rFonts w:eastAsiaTheme="minorEastAsia"/>
+          <w:b/>
+          <w:bCs/>
+        </w:rPr>
+        <w:t xml:space="preserve"> </w:t>
+      </w:r>
+      <w:proofErr w:type="spellStart"/>
+      <w:r>
+        <w:rPr>
+          <w:rFonts w:eastAsiaTheme="minorEastAsia"/>
+          <w:b/>
+          <w:bCs/>
+        </w:rPr>
+        <w:t>functions</w:t>
+      </w:r>
+      <w:proofErr w:type="spellEnd"/>
+      <w:r>
+        <w:rPr>
+          <w:rFonts w:eastAsiaTheme="minorEastAsia"/>
+          <w:b/>
+          <w:bCs/>
+        </w:rPr>
+        <w:t xml:space="preserve"> </w:t>
+      </w:r>
+      <w:proofErr w:type="spellStart"/>
+      <w:r>
+        <w:rPr>
+          <w:rFonts w:eastAsiaTheme="minorEastAsia"/>
+          <w:b/>
+          <w:bCs/>
+        </w:rPr>
+        <w:t>aswell</w:t>
+      </w:r>
+      <w:proofErr w:type="spellEnd"/>
       <w:r>
         <w:rPr>
           <w:rFonts w:eastAsiaTheme="minorEastAsia"/>
@@ -426,14 +538,34 @@
         </w:rPr>
         <w:t xml:space="preserve"> –  </w:t>
       </w:r>
-      <w:r>
-        <w:rPr>
-          <w:rFonts w:eastAsiaTheme="minorEastAsia"/>
-          <w:b/>
-          <w:bCs/>
-        </w:rPr>
-        <w:t>broken</w:t>
-      </w:r>
+      <w:proofErr w:type="spellStart"/>
+      <w:r>
+        <w:rPr>
+          <w:rFonts w:eastAsiaTheme="minorEastAsia"/>
+          <w:b/>
+          <w:bCs/>
+        </w:rPr>
+        <w:t>Working</w:t>
+      </w:r>
+      <w:proofErr w:type="spellEnd"/>
+      <w:r>
+        <w:rPr>
+          <w:rFonts w:eastAsiaTheme="minorEastAsia"/>
+          <w:b/>
+          <w:bCs/>
+        </w:rPr>
+        <w:t xml:space="preserve"> + </w:t>
+      </w:r>
+      <w:proofErr w:type="spellStart"/>
+      <w:r>
+        <w:rPr>
+          <w:rFonts w:eastAsiaTheme="minorEastAsia"/>
+          <w:b/>
+          <w:bCs/>
+        </w:rPr>
+        <w:t>Codegen</w:t>
+      </w:r>
+      <w:proofErr w:type="spellEnd"/>
       <w:r>
         <w:rPr>
           <w:rFonts w:eastAsiaTheme="minorEastAsia"/>
@@ -451,14 +583,52 @@
           <w:bCs/>
         </w:rPr>
       </w:pPr>
-      <w:r>
-        <w:rPr>
-          <w:rFonts w:eastAsiaTheme="minorEastAsia"/>
-          <w:b/>
-          <w:bCs/>
-        </w:rPr>
-        <w:t>Hard test cases</w:t>
-      </w:r>
+      <w:proofErr w:type="spellStart"/>
+      <w:r>
+        <w:rPr>
+          <w:rFonts w:eastAsiaTheme="minorEastAsia"/>
+          <w:b/>
+          <w:bCs/>
+        </w:rPr>
+        <w:t>Hard</w:t>
+      </w:r>
+      <w:proofErr w:type="spellEnd"/>
+      <w:r>
+        <w:rPr>
+          <w:rFonts w:eastAsiaTheme="minorEastAsia"/>
+          <w:b/>
+          <w:bCs/>
+        </w:rPr>
+        <w:t xml:space="preserve"> </w:t>
+      </w:r>
+      <w:proofErr w:type="spellStart"/>
+      <w:r>
+        <w:rPr>
+          <w:rFonts w:eastAsiaTheme="minorEastAsia"/>
+          <w:b/>
+          <w:bCs/>
+        </w:rPr>
+        <w:t>test</w:t>
+      </w:r>
+      <w:proofErr w:type="spellEnd"/>
+      <w:r>
+        <w:rPr>
+          <w:rFonts w:eastAsiaTheme="minorEastAsia"/>
+          <w:b/>
+          <w:bCs/>
+        </w:rPr>
+        <w:t xml:space="preserve"> </w:t>
+      </w:r>
+      <w:proofErr w:type="spellStart"/>
+      <w:r>
+        <w:rPr>
+          <w:rFonts w:eastAsiaTheme="minorEastAsia"/>
+          <w:b/>
+          <w:bCs/>
+        </w:rPr>
+        <w:t>cases</w:t>
+      </w:r>
+      <w:proofErr w:type="spellEnd"/>
       <w:r>
         <w:rPr>
           <w:rFonts w:eastAsiaTheme="minorEastAsia"/>
@@ -596,6 +766,8 @@
               </m:ctrlPr>
             </m:funcPr>
             <m:fName>
+              <w:bookmarkStart w:id="0" w:name="_GoBack"/>
+              <w:bookmarkEnd w:id="0"/>
               <m:r>
                 <m:rPr>
                   <m:sty m:val="p"/>
@@ -1370,7 +1542,7 @@
 </file>
 
 <file path=customXml/itemProps1.xml><?xml version="1.0" encoding="utf-8"?>
-<ds:datastoreItem xmlns:ds="http://schemas.openxmlformats.org/officeDocument/2006/customXml" ds:itemID="{2C690148-CC65-4DED-8A0E-0A357DFDB19B}">
+<ds:datastoreItem xmlns:ds="http://schemas.openxmlformats.org/officeDocument/2006/customXml" ds:itemID="{265B0591-B120-45C3-AC24-EBD1C68BDB58}">
   <ds:schemaRefs>
     <ds:schemaRef ds:uri="http://schemas.openxmlformats.org/officeDocument/2006/bibliography"/>
   </ds:schemaRefs>

</xml_diff>

<commit_message>
Converted to libs. Created launch programs. Bug fixes.
</commit_message>
<xml_diff>
--- a/WordMathTranspiler.DocumentParser/Resources/A.docx
+++ b/WordMathTranspiler.DocumentParser/Resources/A.docx
@@ -74,7 +74,7 @@
           <w:rPr>
             <w:rFonts w:ascii="Cambria Math" w:eastAsiaTheme="minorEastAsia" w:hAnsi="Cambria Math"/>
           </w:rPr>
-          <m:t>A=2*7+3</m:t>
+          <m:t>B=2*7+3</m:t>
         </m:r>
       </m:oMath>
       <w:r>
@@ -134,7 +134,7 @@
           <w:rPr>
             <w:rFonts w:ascii="Cambria Math" w:eastAsiaTheme="minorEastAsia" w:hAnsi="Cambria Math"/>
           </w:rPr>
-          <m:t>A=2*(7+3)</m:t>
+          <m:t>C=2*(7+3)</m:t>
         </m:r>
       </m:oMath>
       <w:r>
@@ -192,7 +192,7 @@
           <w:rPr>
             <w:rFonts w:ascii="Cambria Math" w:eastAsiaTheme="minorEastAsia" w:hAnsi="Cambria Math"/>
           </w:rPr>
-          <m:t>A=3+2*7</m:t>
+          <m:t>D=3+2*7</m:t>
         </m:r>
       </m:oMath>
       <w:r>
@@ -250,7 +250,7 @@
           <w:rPr>
             <w:rFonts w:ascii="Cambria Math" w:eastAsiaTheme="minorEastAsia" w:hAnsi="Cambria Math"/>
           </w:rPr>
-          <m:t>A=(5+1)*3</m:t>
+          <m:t>E=(5+1)*3</m:t>
         </m:r>
       </m:oMath>
       <w:r>
@@ -309,7 +309,7 @@
           <w:rPr>
             <w:rFonts w:ascii="Cambria Math" w:eastAsiaTheme="minorEastAsia" w:hAnsi="Cambria Math"/>
           </w:rPr>
-          <m:t>A=</m:t>
+          <m:t>F=</m:t>
         </m:r>
         <m:func>
           <m:funcPr>
@@ -504,7 +504,7 @@
           <w:rPr>
             <w:rFonts w:ascii="Cambria Math" w:hAnsi="Cambria Math"/>
           </w:rPr>
-          <m:t>A=π</m:t>
+          <m:t>G=π</m:t>
         </m:r>
         <m:sSup>
           <m:sSupPr>
@@ -650,7 +650,7 @@
             <w:rPr>
               <w:rFonts w:ascii="Cambria Math" w:eastAsiaTheme="minorEastAsia" w:hAnsi="Cambria Math"/>
             </w:rPr>
-            <m:t>A=</m:t>
+            <m:t>H=</m:t>
           </m:r>
           <m:func>
             <m:funcPr>
@@ -721,6 +721,49 @@
       </w:pPr>
       <m:oMathPara>
         <m:oMath>
+          <m:r>
+            <w:rPr>
+              <w:rFonts w:ascii="Cambria Math" w:eastAsiaTheme="minorEastAsia" w:hAnsi="Cambria Math"/>
+            </w:rPr>
+            <m:t>J=</m:t>
+          </m:r>
+          <m:sSup>
+            <m:sSupPr>
+              <m:ctrlPr>
+                <w:rPr>
+                  <w:rFonts w:ascii="Cambria Math" w:eastAsiaTheme="minorEastAsia" w:hAnsi="Cambria Math"/>
+                  <w:i/>
+                </w:rPr>
+              </m:ctrlPr>
+            </m:sSupPr>
+            <m:e>
+              <m:r>
+                <w:rPr>
+                  <w:rFonts w:ascii="Cambria Math" w:eastAsiaTheme="minorEastAsia" w:hAnsi="Cambria Math"/>
+                </w:rPr>
+                <m:t>6</m:t>
+              </m:r>
+            </m:e>
+            <m:sup>
+              <m:r>
+                <w:rPr>
+                  <w:rFonts w:ascii="Cambria Math" w:eastAsiaTheme="minorEastAsia" w:hAnsi="Cambria Math"/>
+                </w:rPr>
+                <m:t>x</m:t>
+              </m:r>
+            </m:sup>
+          </m:sSup>
+        </m:oMath>
+      </m:oMathPara>
+    </w:p>
+    <w:p>
+      <w:pPr>
+        <w:rPr>
+          <w:rFonts w:eastAsiaTheme="minorEastAsia"/>
+        </w:rPr>
+      </w:pPr>
+      <m:oMathPara>
+        <m:oMath>
           <m:func>
             <m:funcPr>
               <m:ctrlPr>
@@ -750,12 +793,6 @@
               </m:r>
             </m:e>
           </m:func>
-          <m:r>
-            <w:rPr>
-              <w:rFonts w:ascii="Cambria Math" w:eastAsiaTheme="minorEastAsia" w:hAnsi="Cambria Math"/>
-            </w:rPr>
-            <m:t xml:space="preserve"> </m:t>
-          </m:r>
           <m:func>
             <m:funcPr>
               <m:ctrlPr>
@@ -766,8 +803,6 @@
               </m:ctrlPr>
             </m:funcPr>
             <m:fName>
-              <w:bookmarkStart w:id="0" w:name="_GoBack"/>
-              <w:bookmarkEnd w:id="0"/>
               <m:r>
                 <m:rPr>
                   <m:sty m:val="p"/>
@@ -789,6 +824,8 @@
           </m:func>
         </m:oMath>
       </m:oMathPara>
+      <w:bookmarkStart w:id="0" w:name="_GoBack"/>
+      <w:bookmarkEnd w:id="0"/>
     </w:p>
     <w:sectPr>
       <w:pgSz w:w="12240" w:h="15840"/>
@@ -1542,7 +1579,7 @@
 </file>
 
 <file path=customXml/itemProps1.xml><?xml version="1.0" encoding="utf-8"?>
-<ds:datastoreItem xmlns:ds="http://schemas.openxmlformats.org/officeDocument/2006/customXml" ds:itemID="{265B0591-B120-45C3-AC24-EBD1C68BDB58}">
+<ds:datastoreItem xmlns:ds="http://schemas.openxmlformats.org/officeDocument/2006/customXml" ds:itemID="{30937F61-E2CA-4771-90EF-3EF9D6B6A0D0}">
   <ds:schemaRefs>
     <ds:schemaRef ds:uri="http://schemas.openxmlformats.org/officeDocument/2006/bibliography"/>
   </ds:schemaRefs>

</xml_diff>